<commit_message>
update final project word doc
</commit_message>
<xml_diff>
--- a/Final Project Rubric with notes.docx
+++ b/Final Project Rubric with notes.docx
@@ -81,6 +81,409 @@
     </w:p>
     <w:p/>
     <w:p>
+      <w:r>
+        <w:t>Pulling out and copying grading of the remaining parts of the project:</w:t>
+      </w:r>
+    </w:p>
+    <w:p/>
+    <w:p>
+      <w:pPr>
+        <w:numPr>
+          <w:ilvl w:val="0"/>
+          <w:numId w:val="1"/>
+        </w:numPr>
+      </w:pPr>
+      <w:r>
+        <w:t>Grading</w:t>
+      </w:r>
+    </w:p>
+    <w:p>
+      <w:pPr>
+        <w:numPr>
+          <w:ilvl w:val="1"/>
+          <w:numId w:val="1"/>
+        </w:numPr>
+      </w:pPr>
+      <w:r>
+        <w:t>The project is 30% of the course grade, and is broken down as follows:</w:t>
+      </w:r>
+    </w:p>
+    <w:p>
+      <w:pPr>
+        <w:numPr>
+          <w:ilvl w:val="2"/>
+          <w:numId w:val="1"/>
+        </w:numPr>
+        <w:rPr>
+          <w:strike/>
+        </w:rPr>
+      </w:pPr>
+      <w:r>
+        <w:rPr>
+          <w:strike/>
+        </w:rPr>
+        <w:t>5% Project Proposal / Requirements document</w:t>
+      </w:r>
+    </w:p>
+    <w:p>
+      <w:pPr>
+        <w:numPr>
+          <w:ilvl w:val="3"/>
+          <w:numId w:val="1"/>
+        </w:numPr>
+        <w:rPr>
+          <w:strike/>
+        </w:rPr>
+      </w:pPr>
+      <w:r>
+        <w:rPr>
+          <w:strike/>
+        </w:rPr>
+        <w:t>2 pts for approved proposal</w:t>
+      </w:r>
+    </w:p>
+    <w:p>
+      <w:pPr>
+        <w:numPr>
+          <w:ilvl w:val="3"/>
+          <w:numId w:val="1"/>
+        </w:numPr>
+        <w:rPr>
+          <w:strike/>
+        </w:rPr>
+      </w:pPr>
+      <w:r>
+        <w:rPr>
+          <w:strike/>
+        </w:rPr>
+        <w:t>3 pts for document requirements in presentation/documentation</w:t>
+      </w:r>
+    </w:p>
+    <w:p>
+      <w:pPr>
+        <w:numPr>
+          <w:ilvl w:val="4"/>
+          <w:numId w:val="1"/>
+        </w:numPr>
+        <w:rPr>
+          <w:strike/>
+        </w:rPr>
+      </w:pPr>
+      <w:r>
+        <w:rPr>
+          <w:strike/>
+        </w:rPr>
+        <w:t>0 missing... 1 vague/incomplete... 2 missing some items... 3 complete.</w:t>
+      </w:r>
+    </w:p>
+    <w:p>
+      <w:pPr>
+        <w:numPr>
+          <w:ilvl w:val="2"/>
+          <w:numId w:val="1"/>
+        </w:numPr>
+      </w:pPr>
+      <w:r>
+        <w:t>15% Final report/application/documentation</w:t>
+      </w:r>
+    </w:p>
+    <w:p>
+      <w:pPr>
+        <w:numPr>
+          <w:ilvl w:val="3"/>
+          <w:numId w:val="1"/>
+        </w:numPr>
+      </w:pPr>
+      <w:r>
+        <w:t>Can the instructor/TA/students download the final project? (</w:t>
+      </w:r>
+      <w:proofErr w:type="gramStart"/>
+      <w:r>
+        <w:t>yes</w:t>
+      </w:r>
+      <w:proofErr w:type="gramEnd"/>
+      <w:r>
+        <w:t xml:space="preserve"> 5 pts)</w:t>
+      </w:r>
+    </w:p>
+    <w:p>
+      <w:pPr>
+        <w:numPr>
+          <w:ilvl w:val="3"/>
+          <w:numId w:val="1"/>
+        </w:numPr>
+      </w:pPr>
+      <w:r>
+        <w:t>Does the project application work? (5 pts)</w:t>
+      </w:r>
+    </w:p>
+    <w:p>
+      <w:pPr>
+        <w:numPr>
+          <w:ilvl w:val="4"/>
+          <w:numId w:val="1"/>
+        </w:numPr>
+      </w:pPr>
+      <w:r>
+        <w:t>0 No... 1-4 Partially... 5 Yes, as proposed</w:t>
+      </w:r>
+    </w:p>
+    <w:p>
+      <w:pPr>
+        <w:numPr>
+          <w:ilvl w:val="3"/>
+          <w:numId w:val="1"/>
+        </w:numPr>
+      </w:pPr>
+      <w:r>
+        <w:t>Quality and completeness of documentation between the presentation and included documentation (5 pts)</w:t>
+      </w:r>
+    </w:p>
+    <w:p>
+      <w:pPr>
+        <w:numPr>
+          <w:ilvl w:val="4"/>
+          <w:numId w:val="1"/>
+        </w:numPr>
+      </w:pPr>
+      <w:r>
+        <w:t>0 missing... 1 only presentation 2-4 there but lacking... 5 complete</w:t>
+      </w:r>
+    </w:p>
+    <w:p>
+      <w:pPr>
+        <w:rPr>
+          <w:b/>
+        </w:rPr>
+      </w:pPr>
+    </w:p>
+    <w:p>
+      <w:pPr>
+        <w:rPr>
+          <w:b/>
+          <w:strike/>
+        </w:rPr>
+      </w:pPr>
+      <w:r>
+        <w:rPr>
+          <w:b/>
+          <w:strike/>
+        </w:rPr>
+        <w:t>Make a “how to run this code” document (Matthew)</w:t>
+      </w:r>
+    </w:p>
+    <w:p>
+      <w:pPr>
+        <w:rPr>
+          <w:b/>
+          <w:strike/>
+        </w:rPr>
+      </w:pPr>
+      <w:r>
+        <w:rPr>
+          <w:b/>
+          <w:strike/>
+        </w:rPr>
+        <w:t>Explain what his experience is – bike there vs not, where to look</w:t>
+      </w:r>
+    </w:p>
+    <w:p>
+      <w:pPr>
+        <w:rPr>
+          <w:b/>
+        </w:rPr>
+      </w:pPr>
+      <w:r>
+        <w:rPr>
+          <w:b/>
+        </w:rPr>
+        <w:t>Write up how we did hardware simulation (Matthew)</w:t>
+      </w:r>
+    </w:p>
+    <w:p>
+      <w:pPr>
+        <w:rPr>
+          <w:b/>
+          <w:strike/>
+        </w:rPr>
+      </w:pPr>
+      <w:r>
+        <w:rPr>
+          <w:b/>
+          <w:strike/>
+        </w:rPr>
+        <w:t xml:space="preserve">Organize the </w:t>
+      </w:r>
+      <w:proofErr w:type="spellStart"/>
+      <w:r>
+        <w:rPr>
+          <w:b/>
+          <w:strike/>
+        </w:rPr>
+        <w:t>github</w:t>
+      </w:r>
+      <w:proofErr w:type="spellEnd"/>
+    </w:p>
+    <w:p>
+      <w:pPr>
+        <w:rPr>
+          <w:b/>
+          <w:strike/>
+        </w:rPr>
+      </w:pPr>
+      <w:r>
+        <w:rPr>
+          <w:b/>
+          <w:strike/>
+        </w:rPr>
+        <w:t>Add video of the actual thing working (with hardware)</w:t>
+      </w:r>
+    </w:p>
+    <w:p>
+      <w:pPr>
+        <w:rPr>
+          <w:b/>
+          <w:strike/>
+        </w:rPr>
+      </w:pPr>
+      <w:r>
+        <w:rPr>
+          <w:b/>
+          <w:strike/>
+        </w:rPr>
+        <w:t>Upload presentation to GitHub</w:t>
+      </w:r>
+    </w:p>
+    <w:p>
+      <w:pPr>
+        <w:rPr>
+          <w:b/>
+          <w:strike/>
+        </w:rPr>
+      </w:pPr>
+      <w:r>
+        <w:rPr>
+          <w:b/>
+          <w:strike/>
+        </w:rPr>
+        <w:t>Test Flask and main thing running concurrently</w:t>
+      </w:r>
+    </w:p>
+    <w:p>
+      <w:pPr>
+        <w:rPr>
+          <w:b/>
+          <w:strike/>
+        </w:rPr>
+      </w:pPr>
+      <w:r>
+        <w:rPr>
+          <w:b/>
+          <w:strike/>
+        </w:rPr>
+        <w:t xml:space="preserve">Split off in </w:t>
+      </w:r>
+      <w:proofErr w:type="spellStart"/>
+      <w:r>
+        <w:rPr>
+          <w:b/>
+          <w:strike/>
+        </w:rPr>
+        <w:t>Github</w:t>
+      </w:r>
+      <w:proofErr w:type="spellEnd"/>
+      <w:r>
+        <w:rPr>
+          <w:b/>
+          <w:strike/>
+        </w:rPr>
+        <w:t xml:space="preserve"> the minimum product (show v0, v1)</w:t>
+      </w:r>
+    </w:p>
+    <w:p>
+      <w:pPr>
+        <w:rPr>
+          <w:b/>
+          <w:strike/>
+        </w:rPr>
+      </w:pPr>
+      <w:r>
+        <w:rPr>
+          <w:b/>
+          <w:strike/>
+        </w:rPr>
+        <w:t>Try to make a flask demo that has multiple slots or racks</w:t>
+      </w:r>
+    </w:p>
+    <w:p>
+      <w:pPr>
+        <w:rPr>
+          <w:b/>
+        </w:rPr>
+      </w:pPr>
+    </w:p>
+    <w:p>
+      <w:pPr>
+        <w:rPr>
+          <w:b/>
+        </w:rPr>
+      </w:pPr>
+    </w:p>
+    <w:p>
+      <w:pPr>
+        <w:rPr>
+          <w:b/>
+        </w:rPr>
+      </w:pPr>
+    </w:p>
+    <w:p>
+      <w:pPr>
+        <w:rPr>
+          <w:b/>
+        </w:rPr>
+      </w:pPr>
+    </w:p>
+    <w:p>
+      <w:pPr>
+        <w:rPr>
+          <w:b/>
+        </w:rPr>
+      </w:pPr>
+    </w:p>
+    <w:p>
+      <w:pPr>
+        <w:rPr>
+          <w:b/>
+        </w:rPr>
+      </w:pPr>
+      <w:r>
+        <w:rPr>
+          <w:b/>
+        </w:rPr>
+        <w:t>------------------------------------------</w:t>
+      </w:r>
+    </w:p>
+    <w:p>
+      <w:pPr>
+        <w:rPr>
+          <w:b/>
+        </w:rPr>
+      </w:pPr>
+      <w:r>
+        <w:rPr>
+          <w:b/>
+        </w:rPr>
+        <w:t>Below is the actual document from Dr Pryor</w:t>
+      </w:r>
+    </w:p>
+    <w:p>
+      <w:pPr>
+        <w:rPr>
+          <w:b/>
+        </w:rPr>
+      </w:pPr>
+    </w:p>
+    <w:p>
       <w:pPr>
         <w:rPr>
           <w:b/>
@@ -118,6 +521,7 @@
     </w:p>
     <w:p>
       <w:r>
+        <w:lastRenderedPageBreak/>
         <w:t>Each team will make a final presentation to the class that summarizes your:</w:t>
       </w:r>
     </w:p>
@@ -476,133 +880,133 @@
         </w:numPr>
       </w:pPr>
       <w:r>
+        <w:t>Can the instructor/TA/students download the final project? (</w:t>
+      </w:r>
+      <w:proofErr w:type="gramStart"/>
+      <w:r>
+        <w:t>yes</w:t>
+      </w:r>
+      <w:proofErr w:type="gramEnd"/>
+      <w:r>
+        <w:t xml:space="preserve"> 5 pts)</w:t>
+      </w:r>
+    </w:p>
+    <w:p>
+      <w:pPr>
+        <w:numPr>
+          <w:ilvl w:val="3"/>
+          <w:numId w:val="1"/>
+        </w:numPr>
+      </w:pPr>
+      <w:r>
+        <w:t>Does the project application work? (5 pts)</w:t>
+      </w:r>
+    </w:p>
+    <w:p>
+      <w:pPr>
+        <w:numPr>
+          <w:ilvl w:val="4"/>
+          <w:numId w:val="1"/>
+        </w:numPr>
+      </w:pPr>
+      <w:r>
+        <w:t>0 No... 1-4 Partially... 5 Yes, as proposed</w:t>
+      </w:r>
+    </w:p>
+    <w:p>
+      <w:pPr>
+        <w:numPr>
+          <w:ilvl w:val="3"/>
+          <w:numId w:val="1"/>
+        </w:numPr>
+      </w:pPr>
+      <w:r>
+        <w:t>Quality and completeness of documentation between the presentation and included documentation (5 pts)</w:t>
+      </w:r>
+    </w:p>
+    <w:p>
+      <w:pPr>
+        <w:numPr>
+          <w:ilvl w:val="4"/>
+          <w:numId w:val="1"/>
+        </w:numPr>
+      </w:pPr>
+      <w:r>
+        <w:t>0 missing... 1 only presentation 2-4 there but lacking... 5 complete</w:t>
+      </w:r>
+    </w:p>
+    <w:p>
+      <w:pPr>
+        <w:numPr>
+          <w:ilvl w:val="2"/>
+          <w:numId w:val="1"/>
+        </w:numPr>
+      </w:pPr>
+      <w:r>
+        <w:t>Presentation 10%</w:t>
+      </w:r>
+    </w:p>
+    <w:p>
+      <w:pPr>
+        <w:numPr>
+          <w:ilvl w:val="3"/>
+          <w:numId w:val="1"/>
+        </w:numPr>
+      </w:pPr>
+      <w:r>
+        <w:t>2% Completeness</w:t>
+      </w:r>
+    </w:p>
+    <w:p>
+      <w:pPr>
+        <w:numPr>
+          <w:ilvl w:val="4"/>
+          <w:numId w:val="1"/>
+        </w:numPr>
+      </w:pPr>
+      <w:r>
+        <w:t>All items discussed above are present</w:t>
+      </w:r>
+    </w:p>
+    <w:p>
+      <w:pPr>
+        <w:numPr>
+          <w:ilvl w:val="3"/>
+          <w:numId w:val="1"/>
+        </w:numPr>
+      </w:pPr>
+      <w:r>
+        <w:t>3% Demonstration: functional, clarity, presentation</w:t>
+      </w:r>
+    </w:p>
+    <w:p>
+      <w:pPr>
+        <w:numPr>
+          <w:ilvl w:val="4"/>
+          <w:numId w:val="1"/>
+        </w:numPr>
+      </w:pPr>
+      <w:r>
+        <w:t xml:space="preserve">0 missing... 3 </w:t>
+      </w:r>
+      <w:proofErr w:type="gramStart"/>
+      <w:r>
+        <w:t>average</w:t>
+      </w:r>
+      <w:proofErr w:type="gramEnd"/>
+      <w:r>
+        <w:t>... 5 excellent</w:t>
+      </w:r>
+    </w:p>
+    <w:p>
+      <w:pPr>
+        <w:numPr>
+          <w:ilvl w:val="3"/>
+          <w:numId w:val="1"/>
+        </w:numPr>
+      </w:pPr>
+      <w:r>
         <w:lastRenderedPageBreak/>
-        <w:t>Can the instructor/TA/students download the final project? (</w:t>
-      </w:r>
-      <w:proofErr w:type="gramStart"/>
-      <w:r>
-        <w:t>yes</w:t>
-      </w:r>
-      <w:proofErr w:type="gramEnd"/>
-      <w:r>
-        <w:t xml:space="preserve"> 5 pts)</w:t>
-      </w:r>
-    </w:p>
-    <w:p>
-      <w:pPr>
-        <w:numPr>
-          <w:ilvl w:val="3"/>
-          <w:numId w:val="1"/>
-        </w:numPr>
-      </w:pPr>
-      <w:r>
-        <w:t>Does the project application work? (5 pts)</w:t>
-      </w:r>
-    </w:p>
-    <w:p>
-      <w:pPr>
-        <w:numPr>
-          <w:ilvl w:val="4"/>
-          <w:numId w:val="1"/>
-        </w:numPr>
-      </w:pPr>
-      <w:r>
-        <w:t>0 No... 1-4 Partially... 5 Yes, as proposed</w:t>
-      </w:r>
-    </w:p>
-    <w:p>
-      <w:pPr>
-        <w:numPr>
-          <w:ilvl w:val="3"/>
-          <w:numId w:val="1"/>
-        </w:numPr>
-      </w:pPr>
-      <w:r>
-        <w:t>Quality and completeness of documentation between the presentation and included documentation (5 pts)</w:t>
-      </w:r>
-    </w:p>
-    <w:p>
-      <w:pPr>
-        <w:numPr>
-          <w:ilvl w:val="4"/>
-          <w:numId w:val="1"/>
-        </w:numPr>
-      </w:pPr>
-      <w:r>
-        <w:t>0 missing... 1 only presentation 2-4 there but lacking... 5 complete</w:t>
-      </w:r>
-    </w:p>
-    <w:p>
-      <w:pPr>
-        <w:numPr>
-          <w:ilvl w:val="2"/>
-          <w:numId w:val="1"/>
-        </w:numPr>
-      </w:pPr>
-      <w:r>
-        <w:t>Presentation 10%</w:t>
-      </w:r>
-    </w:p>
-    <w:p>
-      <w:pPr>
-        <w:numPr>
-          <w:ilvl w:val="3"/>
-          <w:numId w:val="1"/>
-        </w:numPr>
-      </w:pPr>
-      <w:r>
-        <w:t>2% Completeness</w:t>
-      </w:r>
-    </w:p>
-    <w:p>
-      <w:pPr>
-        <w:numPr>
-          <w:ilvl w:val="4"/>
-          <w:numId w:val="1"/>
-        </w:numPr>
-      </w:pPr>
-      <w:r>
-        <w:t>All items discussed above are present</w:t>
-      </w:r>
-    </w:p>
-    <w:p>
-      <w:pPr>
-        <w:numPr>
-          <w:ilvl w:val="3"/>
-          <w:numId w:val="1"/>
-        </w:numPr>
-      </w:pPr>
-      <w:r>
-        <w:t>3% Demonstration: functional, clarity, presentation</w:t>
-      </w:r>
-    </w:p>
-    <w:p>
-      <w:pPr>
-        <w:numPr>
-          <w:ilvl w:val="4"/>
-          <w:numId w:val="1"/>
-        </w:numPr>
-      </w:pPr>
-      <w:r>
-        <w:t xml:space="preserve">0 missing... 3 </w:t>
-      </w:r>
-      <w:proofErr w:type="gramStart"/>
-      <w:r>
-        <w:t>average</w:t>
-      </w:r>
-      <w:proofErr w:type="gramEnd"/>
-      <w:r>
-        <w:t>... 5 excellent</w:t>
-      </w:r>
-    </w:p>
-    <w:p>
-      <w:pPr>
-        <w:numPr>
-          <w:ilvl w:val="3"/>
-          <w:numId w:val="1"/>
-        </w:numPr>
-      </w:pPr>
-      <w:r>
         <w:t>2% Time Compliance</w:t>
       </w:r>
     </w:p>

</xml_diff>